<commit_message>
a brand new concept with 'Article' as entit
</commit_message>
<xml_diff>
--- a/Angabe + RM Witt Thomas 08.2020.docx
+++ b/Angabe + RM Witt Thomas 08.2020.docx
@@ -997,18 +997,18 @@
           <w:sz w:val="22"/>
           <w:shd w:fill="auto" w:val="clear"/>
         </w:rPr>
-        <w:t xml:space="preserve">publishing_house:varchar(32), </w:t>
-      </w:r>
-      <w:r>
-        <w:rPr>
-          <w:rFonts w:ascii="Calibri" w:hAnsi="Calibri" w:cs="Calibri" w:eastAsia="Calibri"/>
-          <w:color w:val="auto"/>
-          <w:spacing w:val="0"/>
-          <w:position w:val="0"/>
-          <w:sz w:val="22"/>
-          <w:shd w:fill="auto" w:val="clear"/>
-        </w:rPr>
-        <w:t xml:space="preserve">subject_area:varchar(32), main_author:varchar(32), co_author+:varchar(32), copies:int, copies_borrowed:int, translatin_template:Integer,)</w:t>
+        <w:t xml:space="preserve">publishing_house:varchar(32), is_reserved_from:"Customer_id", is_borrowed_from:"Customer_id", is_sold_to:"Customer_id",  </w:t>
+      </w:r>
+      <w:r>
+        <w:rPr>
+          <w:rFonts w:ascii="Calibri" w:hAnsi="Calibri" w:cs="Calibri" w:eastAsia="Calibri"/>
+          <w:color w:val="auto"/>
+          <w:spacing w:val="0"/>
+          <w:position w:val="0"/>
+          <w:sz w:val="22"/>
+          <w:shd w:fill="auto" w:val="clear"/>
+        </w:rPr>
+        <w:t xml:space="preserve">subject_area:varchar(32), main_author:varchar(32), co_author+:varchar(32), translatin_template:Integer,)</w:t>
       </w:r>
     </w:p>
     <w:p>
@@ -1070,7 +1070,29 @@
           <w:sz w:val="22"/>
           <w:shd w:fill="auto" w:val="clear"/>
         </w:rPr>
-        <w:t xml:space="preserve">, main_author:varchar(32), co_author1:varchar(32), co_author2:varchar(32), co_author3:varchar(32), is_published_issue:boolean,)</w:t>
+        <w:t xml:space="preserve">, </w:t>
+      </w:r>
+      <w:r>
+        <w:rPr>
+          <w:rFonts w:ascii="Calibri" w:hAnsi="Calibri" w:cs="Calibri" w:eastAsia="Calibri"/>
+          <w:color w:val="auto"/>
+          <w:spacing w:val="0"/>
+          <w:position w:val="0"/>
+          <w:sz w:val="22"/>
+          <w:shd w:fill="auto" w:val="clear"/>
+        </w:rPr>
+        <w:t xml:space="preserve">is_sold_to:"Customer_id",  </w:t>
+      </w:r>
+      <w:r>
+        <w:rPr>
+          <w:rFonts w:ascii="Calibri" w:hAnsi="Calibri" w:cs="Calibri" w:eastAsia="Calibri"/>
+          <w:color w:val="auto"/>
+          <w:spacing w:val="0"/>
+          <w:position w:val="0"/>
+          <w:sz w:val="22"/>
+          <w:shd w:fill="auto" w:val="clear"/>
+        </w:rPr>
+        <w:t xml:space="preserve">main_author:varchar(32), co_author+:varchar(32))</w:t>
       </w:r>
     </w:p>
     <w:p>
@@ -1098,41 +1120,41 @@
           <w:u w:val="single"/>
           <w:shd w:fill="auto" w:val="clear"/>
         </w:rPr>
-        <w:t xml:space="preserve">Customer</w:t>
-      </w:r>
-      <w:r>
-        <w:rPr>
-          <w:rFonts w:ascii="Calibri" w:hAnsi="Calibri" w:cs="Calibri" w:eastAsia="Calibri"/>
-          <w:color w:val="auto"/>
-          <w:spacing w:val="0"/>
-          <w:position w:val="0"/>
-          <w:sz w:val="22"/>
-          <w:shd w:fill="auto" w:val="clear"/>
-        </w:rPr>
-        <w:t xml:space="preserve"> (</w:t>
-      </w:r>
-      <w:r>
-        <w:rPr>
-          <w:rFonts w:ascii="Calibri" w:hAnsi="Calibri" w:cs="Calibri" w:eastAsia="Calibri"/>
-          <w:b/>
-          <w:color w:val="auto"/>
-          <w:spacing w:val="0"/>
-          <w:position w:val="0"/>
-          <w:sz w:val="22"/>
-          <w:shd w:fill="auto" w:val="clear"/>
-        </w:rPr>
-        <w:t xml:space="preserve">ID:int</w:t>
-      </w:r>
-      <w:r>
-        <w:rPr>
-          <w:rFonts w:ascii="Calibri" w:hAnsi="Calibri" w:cs="Calibri" w:eastAsia="Calibri"/>
-          <w:color w:val="auto"/>
-          <w:spacing w:val="0"/>
-          <w:position w:val="0"/>
-          <w:sz w:val="22"/>
-          <w:shd w:fill="auto" w:val="clear"/>
-        </w:rPr>
-        <w:t xml:space="preserve">, name:varchar(32))</w:t>
+        <w:t xml:space="preserve">Article </w:t>
+      </w:r>
+      <w:r>
+        <w:rPr>
+          <w:rFonts w:ascii="Calibri" w:hAnsi="Calibri" w:cs="Calibri" w:eastAsia="Calibri"/>
+          <w:b/>
+          <w:color w:val="auto"/>
+          <w:spacing w:val="0"/>
+          <w:position w:val="0"/>
+          <w:sz w:val="22"/>
+          <w:shd w:fill="auto" w:val="clear"/>
+        </w:rPr>
+        <w:t xml:space="preserve">(ID:int</w:t>
+      </w:r>
+      <w:r>
+        <w:rPr>
+          <w:rFonts w:ascii="Calibri" w:hAnsi="Calibri" w:cs="Calibri" w:eastAsia="Calibri"/>
+          <w:color w:val="auto"/>
+          <w:spacing w:val="0"/>
+          <w:position w:val="0"/>
+          <w:sz w:val="22"/>
+          <w:shd w:fill="auto" w:val="clear"/>
+        </w:rPr>
+        <w:t xml:space="preserve">, is_found_in:"ISBN", title:varchar(32), </w:t>
+      </w:r>
+      <w:r>
+        <w:rPr>
+          <w:rFonts w:ascii="Calibri" w:hAnsi="Calibri" w:cs="Calibri" w:eastAsia="Calibri"/>
+          <w:color w:val="auto"/>
+          <w:spacing w:val="0"/>
+          <w:position w:val="0"/>
+          <w:sz w:val="22"/>
+          <w:shd w:fill="auto" w:val="clear"/>
+        </w:rPr>
+        <w:t xml:space="preserve">subject_area:varchar(32), keyword+:varchar(32), refers_to:"Article_id", </w:t>
       </w:r>
     </w:p>
     <w:p>
@@ -1160,6 +1182,90 @@
           <w:u w:val="single"/>
           <w:shd w:fill="auto" w:val="clear"/>
         </w:rPr>
+        <w:t xml:space="preserve">Customer</w:t>
+      </w:r>
+      <w:r>
+        <w:rPr>
+          <w:rFonts w:ascii="Calibri" w:hAnsi="Calibri" w:cs="Calibri" w:eastAsia="Calibri"/>
+          <w:color w:val="auto"/>
+          <w:spacing w:val="0"/>
+          <w:position w:val="0"/>
+          <w:sz w:val="22"/>
+          <w:shd w:fill="auto" w:val="clear"/>
+        </w:rPr>
+        <w:t xml:space="preserve"> (</w:t>
+      </w:r>
+      <w:r>
+        <w:rPr>
+          <w:rFonts w:ascii="Calibri" w:hAnsi="Calibri" w:cs="Calibri" w:eastAsia="Calibri"/>
+          <w:b/>
+          <w:color w:val="auto"/>
+          <w:spacing w:val="0"/>
+          <w:position w:val="0"/>
+          <w:sz w:val="22"/>
+          <w:shd w:fill="auto" w:val="clear"/>
+        </w:rPr>
+        <w:t xml:space="preserve">ID:int</w:t>
+      </w:r>
+      <w:r>
+        <w:rPr>
+          <w:rFonts w:ascii="Calibri" w:hAnsi="Calibri" w:cs="Calibri" w:eastAsia="Calibri"/>
+          <w:color w:val="auto"/>
+          <w:spacing w:val="0"/>
+          <w:position w:val="0"/>
+          <w:sz w:val="22"/>
+          <w:shd w:fill="auto" w:val="clear"/>
+        </w:rPr>
+        <w:t xml:space="preserve">, first_name:varchar(32), last_name</w:t>
+      </w:r>
+      <w:r>
+        <w:rPr>
+          <w:rFonts w:ascii="Calibri" w:hAnsi="Calibri" w:cs="Calibri" w:eastAsia="Calibri"/>
+          <w:color w:val="auto"/>
+          <w:spacing w:val="0"/>
+          <w:position w:val="0"/>
+          <w:sz w:val="22"/>
+          <w:shd w:fill="auto" w:val="clear"/>
+        </w:rPr>
+        <w:t xml:space="preserve">:varchar(32), address:varchar(32), email_address:varchar(32), phone_nr:int</w:t>
+      </w:r>
+      <w:r>
+        <w:rPr>
+          <w:rFonts w:ascii="Calibri" w:hAnsi="Calibri" w:cs="Calibri" w:eastAsia="Calibri"/>
+          <w:color w:val="auto"/>
+          <w:spacing w:val="0"/>
+          <w:position w:val="0"/>
+          <w:sz w:val="22"/>
+          <w:shd w:fill="auto" w:val="clear"/>
+        </w:rPr>
+        <w:t xml:space="preserve">)</w:t>
+      </w:r>
+    </w:p>
+    <w:p>
+      <w:pPr>
+        <w:spacing w:before="0" w:after="200" w:line="276"/>
+        <w:ind w:right="0" w:left="0" w:firstLine="0"/>
+        <w:jc w:val="left"/>
+        <w:rPr>
+          <w:rFonts w:ascii="Calibri" w:hAnsi="Calibri" w:cs="Calibri" w:eastAsia="Calibri"/>
+          <w:color w:val="auto"/>
+          <w:spacing w:val="0"/>
+          <w:position w:val="0"/>
+          <w:sz w:val="22"/>
+          <w:shd w:fill="auto" w:val="clear"/>
+        </w:rPr>
+      </w:pPr>
+      <w:r>
+        <w:rPr>
+          <w:rFonts w:ascii="Calibri" w:hAnsi="Calibri" w:cs="Calibri" w:eastAsia="Calibri"/>
+          <w:b/>
+          <w:color w:val="auto"/>
+          <w:spacing w:val="0"/>
+          <w:position w:val="0"/>
+          <w:sz w:val="22"/>
+          <w:u w:val="single"/>
+          <w:shd w:fill="auto" w:val="clear"/>
+        </w:rPr>
         <w:t xml:space="preserve">Employee</w:t>
       </w:r>
       <w:r>
@@ -1194,7 +1300,29 @@
           <w:sz w:val="22"/>
           <w:shd w:fill="auto" w:val="clear"/>
         </w:rPr>
-        <w:t xml:space="preserve">, name:varchar(32), work_hours:int;)</w:t>
+        <w:t xml:space="preserve">, </w:t>
+      </w:r>
+      <w:r>
+        <w:rPr>
+          <w:rFonts w:ascii="Calibri" w:hAnsi="Calibri" w:cs="Calibri" w:eastAsia="Calibri"/>
+          <w:color w:val="auto"/>
+          <w:spacing w:val="0"/>
+          <w:position w:val="0"/>
+          <w:sz w:val="22"/>
+          <w:shd w:fill="auto" w:val="clear"/>
+        </w:rPr>
+        <w:t xml:space="preserve">first_name:varchar(32), last_name:varchar(32), address:varchar(32), email_address:varchar(32), phone_nr:int, </w:t>
+      </w:r>
+      <w:r>
+        <w:rPr>
+          <w:rFonts w:ascii="Calibri" w:hAnsi="Calibri" w:cs="Calibri" w:eastAsia="Calibri"/>
+          <w:color w:val="auto"/>
+          <w:spacing w:val="0"/>
+          <w:position w:val="0"/>
+          <w:sz w:val="22"/>
+          <w:shd w:fill="auto" w:val="clear"/>
+        </w:rPr>
+        <w:t xml:space="preserve">work_hours:int;)</w:t>
       </w:r>
     </w:p>
     <w:p>

</xml_diff>